<commit_message>
Working on Lab 4 ej
</commit_message>
<xml_diff>
--- a/AWS/AWS E7/Elshin, Vadim - Laboratorio 4 Trabajo con EBS.docx
+++ b/AWS/AWS E7/Elshin, Vadim - Laboratorio 4 Trabajo con EBS.docx
@@ -34,6 +34,54 @@
       <w:bookmarkStart w:id="1" w:name="tarea-2-adjuntar-el-volumen-a-una-instan"/>
       <w:bookmarkEnd w:id="1"/>
       <w:r>
+        <w:drawing>
+          <wp:anchor behindDoc="0" distT="0" distB="0" distL="0" distR="0" simplePos="0" locked="0" layoutInCell="0" allowOverlap="1" relativeHeight="2">
+            <wp:simplePos x="0" y="0"/>
+            <wp:positionH relativeFrom="column">
+              <wp:align>center</wp:align>
+            </wp:positionH>
+            <wp:positionV relativeFrom="paragraph">
+              <wp:posOffset>635</wp:posOffset>
+            </wp:positionV>
+            <wp:extent cx="6479540" cy="2963545"/>
+            <wp:effectExtent l="0" t="0" r="0" b="0"/>
+            <wp:wrapSquare wrapText="largest"/>
+            <wp:docPr id="1" name="Imagen1" descr=""/>
+            <wp:cNvGraphicFramePr>
+              <a:graphicFrameLocks xmlns:a="http://schemas.openxmlformats.org/drawingml/2006/main" noChangeAspect="1"/>
+            </wp:cNvGraphicFramePr>
+            <a:graphic xmlns:a="http://schemas.openxmlformats.org/drawingml/2006/main">
+              <a:graphicData uri="http://schemas.openxmlformats.org/drawingml/2006/picture">
+                <pic:pic xmlns:pic="http://schemas.openxmlformats.org/drawingml/2006/picture">
+                  <pic:nvPicPr>
+                    <pic:cNvPr id="1" name="Imagen1" descr=""/>
+                    <pic:cNvPicPr>
+                      <a:picLocks noChangeAspect="1" noChangeArrowheads="1"/>
+                    </pic:cNvPicPr>
+                  </pic:nvPicPr>
+                  <pic:blipFill>
+                    <a:blip r:embed="rId2"/>
+                    <a:stretch>
+                      <a:fillRect/>
+                    </a:stretch>
+                  </pic:blipFill>
+                  <pic:spPr bwMode="auto">
+                    <a:xfrm>
+                      <a:off x="0" y="0"/>
+                      <a:ext cx="6479540" cy="2963545"/>
+                    </a:xfrm>
+                    <a:prstGeom prst="rect">
+                      <a:avLst/>
+                    </a:prstGeom>
+                    <a:noFill/>
+                  </pic:spPr>
+                </pic:pic>
+              </a:graphicData>
+            </a:graphic>
+          </wp:anchor>
+        </w:drawing>
+      </w:r>
+      <w:r>
         <w:rPr/>
         <w:t>Tarea 2: Adjuntar el volumen a una instancia</w:t>
       </w:r>
@@ -45,6 +93,54 @@
       </w:pPr>
       <w:bookmarkStart w:id="2" w:name="tarea-3-conectarse-a-la-instancia-de-ama"/>
       <w:bookmarkEnd w:id="2"/>
+      <w:r>
+        <w:drawing>
+          <wp:anchor behindDoc="0" distT="0" distB="0" distL="0" distR="0" simplePos="0" locked="0" layoutInCell="0" allowOverlap="1" relativeHeight="3">
+            <wp:simplePos x="0" y="0"/>
+            <wp:positionH relativeFrom="column">
+              <wp:align>center</wp:align>
+            </wp:positionH>
+            <wp:positionV relativeFrom="paragraph">
+              <wp:posOffset>635</wp:posOffset>
+            </wp:positionV>
+            <wp:extent cx="6479540" cy="3103880"/>
+            <wp:effectExtent l="0" t="0" r="0" b="0"/>
+            <wp:wrapSquare wrapText="largest"/>
+            <wp:docPr id="2" name="Imagen2" descr=""/>
+            <wp:cNvGraphicFramePr>
+              <a:graphicFrameLocks xmlns:a="http://schemas.openxmlformats.org/drawingml/2006/main" noChangeAspect="1"/>
+            </wp:cNvGraphicFramePr>
+            <a:graphic xmlns:a="http://schemas.openxmlformats.org/drawingml/2006/main">
+              <a:graphicData uri="http://schemas.openxmlformats.org/drawingml/2006/picture">
+                <pic:pic xmlns:pic="http://schemas.openxmlformats.org/drawingml/2006/picture">
+                  <pic:nvPicPr>
+                    <pic:cNvPr id="2" name="Imagen2" descr=""/>
+                    <pic:cNvPicPr>
+                      <a:picLocks noChangeAspect="1" noChangeArrowheads="1"/>
+                    </pic:cNvPicPr>
+                  </pic:nvPicPr>
+                  <pic:blipFill>
+                    <a:blip r:embed="rId3"/>
+                    <a:stretch>
+                      <a:fillRect/>
+                    </a:stretch>
+                  </pic:blipFill>
+                  <pic:spPr bwMode="auto">
+                    <a:xfrm>
+                      <a:off x="0" y="0"/>
+                      <a:ext cx="6479540" cy="3103880"/>
+                    </a:xfrm>
+                    <a:prstGeom prst="rect">
+                      <a:avLst/>
+                    </a:prstGeom>
+                    <a:noFill/>
+                  </pic:spPr>
+                </pic:pic>
+              </a:graphicData>
+            </a:graphic>
+          </wp:anchor>
+        </w:drawing>
+      </w:r>
       <w:r>
         <w:rPr/>
         <w:t>Tarea 3: Conectarse a la instancia de Amazon EC2</w:t>
@@ -146,12 +242,12 @@
       </w:r>
     </w:p>
     <w:sectPr>
-      <w:headerReference w:type="even" r:id="rId2"/>
-      <w:headerReference w:type="default" r:id="rId3"/>
-      <w:headerReference w:type="first" r:id="rId4"/>
-      <w:footerReference w:type="even" r:id="rId5"/>
-      <w:footerReference w:type="default" r:id="rId6"/>
-      <w:footerReference w:type="first" r:id="rId7"/>
+      <w:headerReference w:type="even" r:id="rId4"/>
+      <w:headerReference w:type="default" r:id="rId5"/>
+      <w:headerReference w:type="first" r:id="rId6"/>
+      <w:footerReference w:type="even" r:id="rId7"/>
+      <w:footerReference w:type="default" r:id="rId8"/>
+      <w:footerReference w:type="first" r:id="rId9"/>
       <w:type w:val="nextPage"/>
       <w:pgSz w:w="11906" w:h="16838"/>
       <w:pgMar w:left="851" w:right="851" w:gutter="0" w:header="57" w:top="851" w:footer="0" w:bottom="851"/>
@@ -557,125 +653,6 @@
   <w:abstractNum w:abstractNumId="1">
     <w:lvl w:ilvl="0">
       <w:start w:val="1"/>
-      <w:numFmt w:val="none"/>
-      <w:suff w:val="nothing"/>
-      <w:lvlText w:val=""/>
-      <w:lvlJc w:val="left"/>
-      <w:pPr>
-        <w:tabs>
-          <w:tab w:val="num" w:pos="0"/>
-        </w:tabs>
-        <w:ind w:left="0" w:hanging="0"/>
-      </w:pPr>
-    </w:lvl>
-    <w:lvl w:ilvl="1">
-      <w:start w:val="1"/>
-      <w:numFmt w:val="none"/>
-      <w:suff w:val="nothing"/>
-      <w:lvlText w:val=""/>
-      <w:lvlJc w:val="left"/>
-      <w:pPr>
-        <w:tabs>
-          <w:tab w:val="num" w:pos="0"/>
-        </w:tabs>
-        <w:ind w:left="0" w:hanging="0"/>
-      </w:pPr>
-    </w:lvl>
-    <w:lvl w:ilvl="2">
-      <w:start w:val="1"/>
-      <w:numFmt w:val="none"/>
-      <w:suff w:val="nothing"/>
-      <w:lvlText w:val=""/>
-      <w:lvlJc w:val="left"/>
-      <w:pPr>
-        <w:tabs>
-          <w:tab w:val="num" w:pos="0"/>
-        </w:tabs>
-        <w:ind w:left="0" w:hanging="0"/>
-      </w:pPr>
-    </w:lvl>
-    <w:lvl w:ilvl="3">
-      <w:start w:val="1"/>
-      <w:numFmt w:val="none"/>
-      <w:suff w:val="nothing"/>
-      <w:lvlText w:val=""/>
-      <w:lvlJc w:val="left"/>
-      <w:pPr>
-        <w:tabs>
-          <w:tab w:val="num" w:pos="0"/>
-        </w:tabs>
-        <w:ind w:left="0" w:hanging="0"/>
-      </w:pPr>
-    </w:lvl>
-    <w:lvl w:ilvl="4">
-      <w:start w:val="1"/>
-      <w:numFmt w:val="none"/>
-      <w:suff w:val="nothing"/>
-      <w:lvlText w:val=""/>
-      <w:lvlJc w:val="left"/>
-      <w:pPr>
-        <w:tabs>
-          <w:tab w:val="num" w:pos="0"/>
-        </w:tabs>
-        <w:ind w:left="0" w:hanging="0"/>
-      </w:pPr>
-    </w:lvl>
-    <w:lvl w:ilvl="5">
-      <w:start w:val="1"/>
-      <w:numFmt w:val="none"/>
-      <w:suff w:val="nothing"/>
-      <w:lvlText w:val=""/>
-      <w:lvlJc w:val="left"/>
-      <w:pPr>
-        <w:tabs>
-          <w:tab w:val="num" w:pos="0"/>
-        </w:tabs>
-        <w:ind w:left="0" w:hanging="0"/>
-      </w:pPr>
-    </w:lvl>
-    <w:lvl w:ilvl="6">
-      <w:start w:val="1"/>
-      <w:numFmt w:val="none"/>
-      <w:suff w:val="nothing"/>
-      <w:lvlText w:val=""/>
-      <w:lvlJc w:val="left"/>
-      <w:pPr>
-        <w:tabs>
-          <w:tab w:val="num" w:pos="0"/>
-        </w:tabs>
-        <w:ind w:left="0" w:hanging="0"/>
-      </w:pPr>
-    </w:lvl>
-    <w:lvl w:ilvl="7">
-      <w:start w:val="1"/>
-      <w:numFmt w:val="none"/>
-      <w:suff w:val="nothing"/>
-      <w:lvlText w:val=""/>
-      <w:lvlJc w:val="left"/>
-      <w:pPr>
-        <w:tabs>
-          <w:tab w:val="num" w:pos="0"/>
-        </w:tabs>
-        <w:ind w:left="0" w:hanging="0"/>
-      </w:pPr>
-    </w:lvl>
-    <w:lvl w:ilvl="8">
-      <w:start w:val="1"/>
-      <w:numFmt w:val="none"/>
-      <w:suff w:val="nothing"/>
-      <w:lvlText w:val=""/>
-      <w:lvlJc w:val="left"/>
-      <w:pPr>
-        <w:tabs>
-          <w:tab w:val="num" w:pos="0"/>
-        </w:tabs>
-        <w:ind w:left="0" w:hanging="0"/>
-      </w:pPr>
-    </w:lvl>
-  </w:abstractNum>
-  <w:abstractNum w:abstractNumId="2">
-    <w:lvl w:ilvl="0">
-      <w:start w:val="1"/>
       <w:numFmt w:val="decimal"/>
       <w:lvlText w:val="%1."/>
       <w:lvlJc w:val="left"/>
@@ -798,6 +775,125 @@
         <w:ind w:left="5040" w:hanging="1800"/>
       </w:pPr>
       <w:rPr/>
+    </w:lvl>
+  </w:abstractNum>
+  <w:abstractNum w:abstractNumId="2">
+    <w:lvl w:ilvl="0">
+      <w:start w:val="1"/>
+      <w:numFmt w:val="none"/>
+      <w:suff w:val="nothing"/>
+      <w:lvlText w:val=""/>
+      <w:lvlJc w:val="left"/>
+      <w:pPr>
+        <w:tabs>
+          <w:tab w:val="num" w:pos="0"/>
+        </w:tabs>
+        <w:ind w:left="0" w:hanging="0"/>
+      </w:pPr>
+    </w:lvl>
+    <w:lvl w:ilvl="1">
+      <w:start w:val="1"/>
+      <w:numFmt w:val="none"/>
+      <w:suff w:val="nothing"/>
+      <w:lvlText w:val=""/>
+      <w:lvlJc w:val="left"/>
+      <w:pPr>
+        <w:tabs>
+          <w:tab w:val="num" w:pos="0"/>
+        </w:tabs>
+        <w:ind w:left="0" w:hanging="0"/>
+      </w:pPr>
+    </w:lvl>
+    <w:lvl w:ilvl="2">
+      <w:start w:val="1"/>
+      <w:numFmt w:val="none"/>
+      <w:suff w:val="nothing"/>
+      <w:lvlText w:val=""/>
+      <w:lvlJc w:val="left"/>
+      <w:pPr>
+        <w:tabs>
+          <w:tab w:val="num" w:pos="0"/>
+        </w:tabs>
+        <w:ind w:left="0" w:hanging="0"/>
+      </w:pPr>
+    </w:lvl>
+    <w:lvl w:ilvl="3">
+      <w:start w:val="1"/>
+      <w:numFmt w:val="none"/>
+      <w:suff w:val="nothing"/>
+      <w:lvlText w:val=""/>
+      <w:lvlJc w:val="left"/>
+      <w:pPr>
+        <w:tabs>
+          <w:tab w:val="num" w:pos="0"/>
+        </w:tabs>
+        <w:ind w:left="0" w:hanging="0"/>
+      </w:pPr>
+    </w:lvl>
+    <w:lvl w:ilvl="4">
+      <w:start w:val="1"/>
+      <w:numFmt w:val="none"/>
+      <w:suff w:val="nothing"/>
+      <w:lvlText w:val=""/>
+      <w:lvlJc w:val="left"/>
+      <w:pPr>
+        <w:tabs>
+          <w:tab w:val="num" w:pos="0"/>
+        </w:tabs>
+        <w:ind w:left="0" w:hanging="0"/>
+      </w:pPr>
+    </w:lvl>
+    <w:lvl w:ilvl="5">
+      <w:start w:val="1"/>
+      <w:numFmt w:val="none"/>
+      <w:suff w:val="nothing"/>
+      <w:lvlText w:val=""/>
+      <w:lvlJc w:val="left"/>
+      <w:pPr>
+        <w:tabs>
+          <w:tab w:val="num" w:pos="0"/>
+        </w:tabs>
+        <w:ind w:left="0" w:hanging="0"/>
+      </w:pPr>
+    </w:lvl>
+    <w:lvl w:ilvl="6">
+      <w:start w:val="1"/>
+      <w:numFmt w:val="none"/>
+      <w:suff w:val="nothing"/>
+      <w:lvlText w:val=""/>
+      <w:lvlJc w:val="left"/>
+      <w:pPr>
+        <w:tabs>
+          <w:tab w:val="num" w:pos="0"/>
+        </w:tabs>
+        <w:ind w:left="0" w:hanging="0"/>
+      </w:pPr>
+    </w:lvl>
+    <w:lvl w:ilvl="7">
+      <w:start w:val="1"/>
+      <w:numFmt w:val="none"/>
+      <w:suff w:val="nothing"/>
+      <w:lvlText w:val=""/>
+      <w:lvlJc w:val="left"/>
+      <w:pPr>
+        <w:tabs>
+          <w:tab w:val="num" w:pos="0"/>
+        </w:tabs>
+        <w:ind w:left="0" w:hanging="0"/>
+      </w:pPr>
+    </w:lvl>
+    <w:lvl w:ilvl="8">
+      <w:start w:val="1"/>
+      <w:numFmt w:val="none"/>
+      <w:suff w:val="nothing"/>
+      <w:lvlText w:val=""/>
+      <w:lvlJc w:val="left"/>
+      <w:pPr>
+        <w:tabs>
+          <w:tab w:val="num" w:pos="0"/>
+        </w:tabs>
+        <w:ind w:left="0" w:hanging="0"/>
+      </w:pPr>
     </w:lvl>
   </w:abstractNum>
   <w:num w:numId="1">
@@ -1472,19 +1568,19 @@
       <w14:ligatures w14:val="standardContextual"/>
     </w:rPr>
   </w:style>
+  <w:style w:type="character" w:styleId="Caracteresdenotafinaluser">
+    <w:name w:val="Caracteres de nota final (user)"/>
+    <w:uiPriority w:val="99"/>
+    <w:semiHidden/>
+    <w:unhideWhenUsed/>
+    <w:qFormat/>
+    <w:rsid w:val="005a3c80"/>
+    <w:rPr>
+      <w:vertAlign w:val="superscript"/>
+    </w:rPr>
+  </w:style>
   <w:style w:type="character" w:styleId="Caracteresdenotafinal">
     <w:name w:val="Caracteres de nota final"/>
-    <w:uiPriority w:val="99"/>
-    <w:semiHidden/>
-    <w:unhideWhenUsed/>
-    <w:qFormat/>
-    <w:rsid w:val="005a3c80"/>
-    <w:rPr>
-      <w:vertAlign w:val="superscript"/>
-    </w:rPr>
-  </w:style>
-  <w:style w:type="character" w:styleId="Caracteresdenotafinaluser">
-    <w:name w:val="Caracteres de nota final (user)"/>
     <w:qFormat/>
     <w:rPr>
       <w:vertAlign w:val="superscript"/>
@@ -1619,15 +1715,15 @@
       <w:rFonts w:cs="Lucida Sans"/>
     </w:rPr>
   </w:style>
+  <w:style w:type="paragraph" w:styleId="Cabeceraypieuser">
+    <w:name w:val="Cabecera y pie (user)"/>
+    <w:basedOn w:val="Normal"/>
+    <w:qFormat/>
+    <w:pPr/>
+    <w:rPr/>
+  </w:style>
   <w:style w:type="paragraph" w:styleId="Cabeceraypie">
     <w:name w:val="Cabecera y pie"/>
-    <w:basedOn w:val="Normal"/>
-    <w:qFormat/>
-    <w:pPr/>
-    <w:rPr/>
-  </w:style>
-  <w:style w:type="paragraph" w:styleId="Cabeceraypieuser">
-    <w:name w:val="Cabecera y pie (user)"/>
     <w:basedOn w:val="Normal"/>
     <w:qFormat/>
     <w:pPr/>
@@ -1776,7 +1872,7 @@
     <w:pPr>
       <w:numPr>
         <w:ilvl w:val="1"/>
-        <w:numId w:val="2"/>
+        <w:numId w:val="1"/>
       </w:numPr>
       <w:tabs>
         <w:tab w:val="clear" w:pos="708"/>
@@ -2077,8 +2173,8 @@
     </w:pPr>
     <w:rPr/>
   </w:style>
-  <w:style w:type="numbering" w:styleId="Ningunalista" w:default="1">
-    <w:name w:val="Ninguna lista"/>
+  <w:style w:type="numbering" w:styleId="Ningunalistauser" w:default="1">
+    <w:name w:val="Ninguna lista (user)"/>
     <w:uiPriority w:val="99"/>
     <w:semiHidden/>
     <w:unhideWhenUsed/>

</xml_diff>